<commit_message>
Ca1 and Ca1 converted Version with Link
</commit_message>
<xml_diff>
--- a/CA1.docx
+++ b/CA1.docx
@@ -150,6 +150,11 @@
       </w:r>
     </w:p>
     <w:p>
+      <w:pPr>
+        <w:rPr>
+          <w:u w:val="single"/>
+        </w:rPr>
+      </w:pPr>
       <w:r>
         <w:rPr>
           <w:b/>
@@ -213,6 +218,9 @@
       <w:r>
         <w:br/>
         <w:t xml:space="preserve">Link to GitHub: </w:t>
+      </w:r>
+      <w:r>
+        <w:t>https://github.com/AlissonDMoura/LibraryTerminal</w:t>
       </w:r>
     </w:p>
     <w:p>

</xml_diff>